<commit_message>
alteração do texto do diagrama de caso de uso
</commit_message>
<xml_diff>
--- a/DIAGRAMA DE CASO DE USO.docx
+++ b/DIAGRAMA DE CASO DE USO.docx
@@ -36,63 +36,7 @@
           <w:szCs w:val="28"/>
           <w:shd w:val="clear" w:color="auto" w:fill="F4F5F7"/>
         </w:rPr>
-        <w:t xml:space="preserve">O projeto terá como </w:t>
-      </w:r>
-      <w:proofErr w:type="gramStart"/>
-      <w:r>
-        <w:rPr>
-          <w:rFonts w:ascii="Segoe UI" w:hAnsi="Segoe UI" w:cs="Segoe UI"/>
-          <w:color w:val="172B4D"/>
-          <w:sz w:val="28"/>
-          <w:szCs w:val="28"/>
-          <w:shd w:val="clear" w:color="auto" w:fill="F4F5F7"/>
-        </w:rPr>
-        <w:t>atores(</w:t>
-      </w:r>
-      <w:proofErr w:type="spellStart"/>
-      <w:proofErr w:type="gramEnd"/>
-      <w:r>
-        <w:rPr>
-          <w:rFonts w:ascii="Segoe UI" w:hAnsi="Segoe UI" w:cs="Segoe UI"/>
-          <w:color w:val="172B4D"/>
-          <w:sz w:val="28"/>
-          <w:szCs w:val="28"/>
-          <w:shd w:val="clear" w:color="auto" w:fill="F4F5F7"/>
-        </w:rPr>
-        <w:t>usuario</w:t>
-      </w:r>
-      <w:proofErr w:type="spellEnd"/>
-      <w:r>
-        <w:rPr>
-          <w:rFonts w:ascii="Segoe UI" w:hAnsi="Segoe UI" w:cs="Segoe UI"/>
-          <w:color w:val="172B4D"/>
-          <w:sz w:val="28"/>
-          <w:szCs w:val="28"/>
-          <w:shd w:val="clear" w:color="auto" w:fill="F4F5F7"/>
-        </w:rPr>
-        <w:t xml:space="preserve"> e navegador que receberá uma mensagem de contador de tempo quando sair da </w:t>
-      </w:r>
-      <w:proofErr w:type="spellStart"/>
-      <w:r>
-        <w:rPr>
-          <w:rFonts w:ascii="Segoe UI" w:hAnsi="Segoe UI" w:cs="Segoe UI"/>
-          <w:color w:val="172B4D"/>
-          <w:sz w:val="28"/>
-          <w:szCs w:val="28"/>
-          <w:shd w:val="clear" w:color="auto" w:fill="F4F5F7"/>
-        </w:rPr>
-        <w:t>pagina</w:t>
-      </w:r>
-      <w:proofErr w:type="spellEnd"/>
-      <w:r>
-        <w:rPr>
-          <w:rFonts w:ascii="Segoe UI" w:hAnsi="Segoe UI" w:cs="Segoe UI"/>
-          <w:color w:val="172B4D"/>
-          <w:sz w:val="28"/>
-          <w:szCs w:val="28"/>
-          <w:shd w:val="clear" w:color="auto" w:fill="F4F5F7"/>
-        </w:rPr>
-        <w:t xml:space="preserve"> ao retornar.</w:t>
+        <w:t>O projeto terá como atores(usuario e navegador que receberá uma mensagem de contador de tempo quando sair da pagina ao retornar.</w:t>
       </w:r>
     </w:p>
     <w:p>
@@ -1917,6 +1861,140 @@
             </w:pict>
           </mc:Fallback>
         </mc:AlternateContent>
+      </w:r>
+      <w:r>
+        <w:rPr>
+          <w:sz w:val="28"/>
+          <w:szCs w:val="28"/>
+        </w:rPr>
+        <w:t xml:space="preserve">    </w:t>
+      </w:r>
+    </w:p>
+    <w:p>
+      <w:pPr>
+        <w:rPr>
+          <w:sz w:val="28"/>
+          <w:szCs w:val="28"/>
+        </w:rPr>
+      </w:pPr>
+    </w:p>
+    <w:p>
+      <w:pPr>
+        <w:rPr>
+          <w:sz w:val="28"/>
+          <w:szCs w:val="28"/>
+        </w:rPr>
+      </w:pPr>
+    </w:p>
+    <w:p>
+      <w:pPr>
+        <w:rPr>
+          <w:sz w:val="28"/>
+          <w:szCs w:val="28"/>
+        </w:rPr>
+      </w:pPr>
+    </w:p>
+    <w:p>
+      <w:pPr>
+        <w:rPr>
+          <w:sz w:val="28"/>
+          <w:szCs w:val="28"/>
+        </w:rPr>
+      </w:pPr>
+    </w:p>
+    <w:p>
+      <w:pPr>
+        <w:rPr>
+          <w:sz w:val="28"/>
+          <w:szCs w:val="28"/>
+        </w:rPr>
+      </w:pPr>
+    </w:p>
+    <w:p>
+      <w:pPr>
+        <w:rPr>
+          <w:sz w:val="28"/>
+          <w:szCs w:val="28"/>
+        </w:rPr>
+      </w:pPr>
+    </w:p>
+    <w:p>
+      <w:pPr>
+        <w:rPr>
+          <w:sz w:val="28"/>
+          <w:szCs w:val="28"/>
+        </w:rPr>
+      </w:pPr>
+    </w:p>
+    <w:p>
+      <w:pPr>
+        <w:rPr>
+          <w:sz w:val="28"/>
+          <w:szCs w:val="28"/>
+        </w:rPr>
+      </w:pPr>
+    </w:p>
+    <w:p>
+      <w:pPr>
+        <w:rPr>
+          <w:sz w:val="28"/>
+          <w:szCs w:val="28"/>
+        </w:rPr>
+      </w:pPr>
+    </w:p>
+    <w:p>
+      <w:pPr>
+        <w:rPr>
+          <w:sz w:val="28"/>
+          <w:szCs w:val="28"/>
+        </w:rPr>
+      </w:pPr>
+    </w:p>
+    <w:p>
+      <w:pPr>
+        <w:rPr>
+          <w:sz w:val="28"/>
+          <w:szCs w:val="28"/>
+        </w:rPr>
+      </w:pPr>
+    </w:p>
+    <w:p>
+      <w:pPr>
+        <w:rPr>
+          <w:sz w:val="28"/>
+          <w:szCs w:val="28"/>
+        </w:rPr>
+      </w:pPr>
+    </w:p>
+    <w:p>
+      <w:pPr>
+        <w:rPr>
+          <w:sz w:val="28"/>
+          <w:szCs w:val="28"/>
+        </w:rPr>
+      </w:pPr>
+    </w:p>
+    <w:p>
+      <w:pPr>
+        <w:rPr>
+          <w:sz w:val="28"/>
+          <w:szCs w:val="28"/>
+        </w:rPr>
+      </w:pPr>
+    </w:p>
+    <w:p>
+      <w:pPr>
+        <w:rPr>
+          <w:sz w:val="28"/>
+          <w:szCs w:val="28"/>
+        </w:rPr>
+      </w:pPr>
+      <w:r>
+        <w:rPr>
+          <w:sz w:val="28"/>
+          <w:szCs w:val="28"/>
+        </w:rPr>
+        <w:t xml:space="preserve">            CRIANDO NOVOS PASSOS PARA O DIAGRAMA</w:t>
       </w:r>
     </w:p>
     <w:sectPr>

</xml_diff>